<commit_message>
first seq. diagram and screen shot of trello
</commit_message>
<xml_diff>
--- a/SWE_project/20170043-Eng Mahmoud Hadad- ScrumMeeting.docx.docx
+++ b/SWE_project/20170043-Eng Mahmoud Hadad- ScrumMeeting.docx.docx
@@ -301,9 +301,9 @@
       </w:tblPr>
       <w:tblGrid>
         <w:gridCol w:w="1109"/>
-        <w:gridCol w:w="3031"/>
-        <w:gridCol w:w="3960"/>
-        <w:gridCol w:w="1350"/>
+        <w:gridCol w:w="2967"/>
+        <w:gridCol w:w="3931"/>
+        <w:gridCol w:w="1443"/>
       </w:tblGrid>
       <w:tr>
         <w:tc>
@@ -330,7 +330,7 @@
         </w:tc>
         <w:tc>
           <w:tcPr>
-            <w:tcW w:w="3031" w:type="dxa"/>
+            <w:tcW w:w="2967" w:type="dxa"/>
           </w:tcPr>
           <w:p>
             <w:pPr>
@@ -351,7 +351,7 @@
         </w:tc>
         <w:tc>
           <w:tcPr>
-            <w:tcW w:w="3960" w:type="dxa"/>
+            <w:tcW w:w="3931" w:type="dxa"/>
           </w:tcPr>
           <w:p>
             <w:pPr>
@@ -372,7 +372,7 @@
         </w:tc>
         <w:tc>
           <w:tcPr>
-            <w:tcW w:w="1350" w:type="dxa"/>
+            <w:tcW w:w="1443" w:type="dxa"/>
           </w:tcPr>
           <w:p>
             <w:pPr>
@@ -397,29 +397,46 @@
           <w:tcPr>
             <w:tcW w:w="1109" w:type="dxa"/>
           </w:tcPr>
-          <w:p/>
-        </w:tc>
-        <w:tc>
-          <w:tcPr>
-            <w:tcW w:w="3031" w:type="dxa"/>
-          </w:tcPr>
           <w:p>
             <w:r>
-              <w:t>1st name is team leader</w:t>
+              <w:t>20170043</w:t>
             </w:r>
           </w:p>
         </w:tc>
         <w:tc>
           <w:tcPr>
-            <w:tcW w:w="3960" w:type="dxa"/>
+            <w:tcW w:w="2967" w:type="dxa"/>
           </w:tcPr>
-          <w:p/>
+          <w:p>
+            <w:proofErr w:type="spellStart"/>
+            <w:r>
+              <w:t>Esraa</w:t>
+            </w:r>
+            <w:proofErr w:type="spellEnd"/>
+            <w:r>
+              <w:t xml:space="preserve"> Taha Ali</w:t>
+            </w:r>
+          </w:p>
         </w:tc>
         <w:tc>
           <w:tcPr>
-            <w:tcW w:w="1350" w:type="dxa"/>
+            <w:tcW w:w="3931" w:type="dxa"/>
           </w:tcPr>
-          <w:p/>
+          <w:p>
+            <w:r>
+              <w:t>esraaselim39@gmail.com</w:t>
+            </w:r>
+          </w:p>
+        </w:tc>
+        <w:tc>
+          <w:tcPr>
+            <w:tcW w:w="1443" w:type="dxa"/>
+          </w:tcPr>
+          <w:p>
+            <w:r>
+              <w:t>01102790226</w:t>
+            </w:r>
+          </w:p>
         </w:tc>
       </w:tr>
       <w:tr>
@@ -427,25 +444,51 @@
           <w:tcPr>
             <w:tcW w:w="1109" w:type="dxa"/>
           </w:tcPr>
-          <w:p/>
+          <w:p>
+            <w:r>
+              <w:t>20170044</w:t>
+            </w:r>
+          </w:p>
         </w:tc>
         <w:tc>
           <w:tcPr>
-            <w:tcW w:w="3031" w:type="dxa"/>
+            <w:tcW w:w="2967" w:type="dxa"/>
           </w:tcPr>
-          <w:p/>
+          <w:p>
+            <w:proofErr w:type="spellStart"/>
+            <w:r>
+              <w:t>Esraa</w:t>
+            </w:r>
+            <w:proofErr w:type="spellEnd"/>
+            <w:r>
+              <w:t xml:space="preserve"> Mohamed Abd </w:t>
+            </w:r>
+            <w:proofErr w:type="spellStart"/>
+            <w:r>
+              <w:t>Elrahman</w:t>
+            </w:r>
+            <w:proofErr w:type="spellEnd"/>
+          </w:p>
         </w:tc>
         <w:tc>
           <w:tcPr>
-            <w:tcW w:w="3960" w:type="dxa"/>
+            <w:tcW w:w="3931" w:type="dxa"/>
           </w:tcPr>
-          <w:p/>
+          <w:p>
+            <w:r>
+              <w:t>esraamohamed.egy@gmail.com</w:t>
+            </w:r>
+          </w:p>
         </w:tc>
         <w:tc>
           <w:tcPr>
-            <w:tcW w:w="1350" w:type="dxa"/>
+            <w:tcW w:w="1443" w:type="dxa"/>
           </w:tcPr>
-          <w:p/>
+          <w:p>
+            <w:r>
+              <w:t>01060081977</w:t>
+            </w:r>
+          </w:p>
         </w:tc>
       </w:tr>
       <w:tr>
@@ -453,25 +496,41 @@
           <w:tcPr>
             <w:tcW w:w="1109" w:type="dxa"/>
           </w:tcPr>
-          <w:p/>
+          <w:p>
+            <w:r>
+              <w:t>20170054</w:t>
+            </w:r>
+          </w:p>
         </w:tc>
         <w:tc>
           <w:tcPr>
-            <w:tcW w:w="3031" w:type="dxa"/>
+            <w:tcW w:w="2967" w:type="dxa"/>
           </w:tcPr>
-          <w:p/>
+          <w:p>
+            <w:r>
+              <w:t>Afnan Samir Mohamed</w:t>
+            </w:r>
+          </w:p>
         </w:tc>
         <w:tc>
           <w:tcPr>
-            <w:tcW w:w="3960" w:type="dxa"/>
+            <w:tcW w:w="3931" w:type="dxa"/>
           </w:tcPr>
-          <w:p/>
+          <w:p>
+            <w:r>
+              <w:t>afnanetman@gmail.com</w:t>
+            </w:r>
+          </w:p>
         </w:tc>
         <w:tc>
           <w:tcPr>
-            <w:tcW w:w="1350" w:type="dxa"/>
+            <w:tcW w:w="1443" w:type="dxa"/>
           </w:tcPr>
-          <w:p/>
+          <w:p>
+            <w:r>
+              <w:t>01063750746</w:t>
+            </w:r>
+          </w:p>
         </w:tc>
       </w:tr>
       <w:tr>
@@ -479,77 +538,51 @@
           <w:tcPr>
             <w:tcW w:w="1109" w:type="dxa"/>
           </w:tcPr>
-          <w:p/>
+          <w:p>
+            <w:r>
+              <w:t>20170202</w:t>
+            </w:r>
+          </w:p>
         </w:tc>
         <w:tc>
           <w:tcPr>
-            <w:tcW w:w="3031" w:type="dxa"/>
+            <w:tcW w:w="2967" w:type="dxa"/>
           </w:tcPr>
-          <w:p/>
+          <w:p>
+            <w:proofErr w:type="spellStart"/>
+            <w:r>
+              <w:t>Lubna</w:t>
+            </w:r>
+            <w:proofErr w:type="spellEnd"/>
+            <w:r>
+              <w:t xml:space="preserve"> Hassan </w:t>
+            </w:r>
+            <w:proofErr w:type="spellStart"/>
+            <w:r>
+              <w:t>Atia</w:t>
+            </w:r>
+            <w:proofErr w:type="spellEnd"/>
+          </w:p>
         </w:tc>
         <w:tc>
           <w:tcPr>
-            <w:tcW w:w="3960" w:type="dxa"/>
+            <w:tcW w:w="3931" w:type="dxa"/>
           </w:tcPr>
-          <w:p/>
+          <w:p>
+            <w:r>
+              <w:t>Lubnahassan35@gmail.com</w:t>
+            </w:r>
+          </w:p>
         </w:tc>
         <w:tc>
           <w:tcPr>
-            <w:tcW w:w="1350" w:type="dxa"/>
+            <w:tcW w:w="1443" w:type="dxa"/>
           </w:tcPr>
-          <w:p/>
-        </w:tc>
-      </w:tr>
-      <w:tr>
-        <w:tc>
-          <w:tcPr>
-            <w:tcW w:w="1109" w:type="dxa"/>
-          </w:tcPr>
-          <w:p/>
-        </w:tc>
-        <w:tc>
-          <w:tcPr>
-            <w:tcW w:w="3031" w:type="dxa"/>
-          </w:tcPr>
-          <w:p/>
-        </w:tc>
-        <w:tc>
-          <w:tcPr>
-            <w:tcW w:w="3960" w:type="dxa"/>
-          </w:tcPr>
-          <w:p/>
-        </w:tc>
-        <w:tc>
-          <w:tcPr>
-            <w:tcW w:w="1350" w:type="dxa"/>
-          </w:tcPr>
-          <w:p/>
-        </w:tc>
-      </w:tr>
-      <w:tr>
-        <w:tc>
-          <w:tcPr>
-            <w:tcW w:w="1109" w:type="dxa"/>
-          </w:tcPr>
-          <w:p/>
-        </w:tc>
-        <w:tc>
-          <w:tcPr>
-            <w:tcW w:w="3031" w:type="dxa"/>
-          </w:tcPr>
-          <w:p/>
-        </w:tc>
-        <w:tc>
-          <w:tcPr>
-            <w:tcW w:w="3960" w:type="dxa"/>
-          </w:tcPr>
-          <w:p/>
-        </w:tc>
-        <w:tc>
-          <w:tcPr>
-            <w:tcW w:w="1350" w:type="dxa"/>
-          </w:tcPr>
-          <w:p/>
+          <w:p>
+            <w:r>
+              <w:t>01100095063</w:t>
+            </w:r>
+          </w:p>
         </w:tc>
       </w:tr>
     </w:tbl>
@@ -617,7 +650,6 @@
           <w:sz w:val="36"/>
           <w:szCs w:val="36"/>
         </w:rPr>
-        <w:lastRenderedPageBreak/>
         <w:t>Docs must be supplied as pdf –</w:t>
       </w:r>
       <w:r>
@@ -1026,15 +1058,9 @@
       <w:pPr>
         <w:pStyle w:val="Heading1"/>
       </w:pPr>
-      <w:bookmarkStart w:id="0" w:name="_Toc507250131"/>
+      <w:bookmarkStart w:id="0" w:name="_Toc507250132"/>
       <w:r>
-        <w:t>Instructions</w:t>
-      </w:r>
-      <w:r>
-        <w:t xml:space="preserve"> </w:t>
-      </w:r>
-      <w:r>
-        <w:t>[To be removed]</w:t>
+        <w:t>Done requirements</w:t>
       </w:r>
       <w:bookmarkEnd w:id="0"/>
     </w:p>
@@ -1045,102 +1071,14 @@
           <w:ilvl w:val="0"/>
           <w:numId w:val="1"/>
         </w:numPr>
-        <w:rPr>
-          <w:b/>
-          <w:bCs/>
-          <w:color w:val="C00000"/>
-        </w:rPr>
       </w:pPr>
       <w:r>
         <w:rPr>
           <w:b/>
           <w:bCs/>
-          <w:color w:val="C00000"/>
-          <w:u w:val="single"/>
-        </w:rPr>
-        <w:t xml:space="preserve">IMPORTANT. </w:t>
-      </w:r>
-      <w:r>
-        <w:rPr>
-          <w:b/>
-          <w:bCs/>
-          <w:color w:val="C00000"/>
-          <w:u w:val="single"/>
-        </w:rPr>
-        <w:t xml:space="preserve"> </w:t>
-      </w:r>
-      <w:r>
-        <w:rPr>
-          <w:b/>
-          <w:bCs/>
-          <w:color w:val="C00000"/>
-          <w:u w:val="single"/>
-        </w:rPr>
-        <w:t>Rename this document</w:t>
-      </w:r>
-      <w:r>
-        <w:rPr>
-          <w:b/>
-          <w:bCs/>
-          <w:color w:val="C00000"/>
-        </w:rPr>
-        <w:t xml:space="preserve"> to CS</w:t>
-      </w:r>
-      <w:r>
-        <w:rPr>
-          <w:b/>
-          <w:bCs/>
-          <w:color w:val="C00000"/>
-        </w:rPr>
-        <w:t>352</w:t>
-      </w:r>
-      <w:r>
-        <w:rPr>
-          <w:b/>
-          <w:bCs/>
-          <w:color w:val="C00000"/>
-        </w:rPr>
-        <w:t>-L</w:t>
-      </w:r>
-      <w:r>
-        <w:rPr>
-          <w:b/>
-          <w:bCs/>
-          <w:color w:val="C00000"/>
-        </w:rPr>
-        <w:t>eaderID-</w:t>
-      </w:r>
-      <w:r>
-        <w:rPr>
-          <w:b/>
-          <w:bCs/>
-          <w:color w:val="C00000"/>
-        </w:rPr>
-        <w:t>TANAME-</w:t>
-      </w:r>
-      <w:r>
-        <w:rPr>
-          <w:b/>
-          <w:bCs/>
-          <w:color w:val="C00000"/>
-        </w:rPr>
-        <w:t xml:space="preserve"> </w:t>
-      </w:r>
-      <w:r>
-        <w:rPr>
-          <w:b/>
-          <w:bCs/>
-          <w:color w:val="C00000"/>
-        </w:rPr>
-        <w:t>ScrumMeeting</w:t>
-      </w:r>
-      <w:r>
-        <w:rPr>
-          <w:b/>
-          <w:bCs/>
-          <w:color w:val="C00000"/>
-        </w:rPr>
-        <w:t>.docx</w:t>
+          <w:color w:val="FF0000"/>
+        </w:rPr>
+        <w:t>In this section you should state the contribution from each team to achieve spring goal, in other words what's done by each team member till now</w:t>
       </w:r>
     </w:p>
     <w:p>
@@ -1150,9 +1088,18 @@
           <w:b/>
           <w:bCs/>
           <w:color w:val="FF0000"/>
-          <w:sz w:val="28"/>
-          <w:szCs w:val="28"/>
-          <w:u w:val="single"/>
+        </w:rPr>
+      </w:pPr>
+      <w:bookmarkStart w:id="1" w:name="_GoBack"/>
+    </w:p>
+    <w:bookmarkEnd w:id="1"/>
+    <w:p>
+      <w:pPr>
+        <w:pStyle w:val="ListParagraph"/>
+        <w:rPr>
+          <w:b/>
+          <w:bCs/>
+          <w:color w:val="FF0000"/>
         </w:rPr>
       </w:pPr>
       <w:r>
@@ -1160,11 +1107,8 @@
           <w:b/>
           <w:bCs/>
           <w:color w:val="FF0000"/>
-          <w:sz w:val="28"/>
-          <w:szCs w:val="28"/>
-          <w:u w:val="single"/>
-        </w:rPr>
-        <w:t>[Write TA name in your document name]</w:t>
+        </w:rPr>
+        <w:t>Example:</w:t>
       </w:r>
     </w:p>
     <w:p>
@@ -1174,8 +1118,6 @@
           <w:b/>
           <w:bCs/>
           <w:color w:val="FF0000"/>
-          <w:sz w:val="28"/>
-          <w:szCs w:val="28"/>
         </w:rPr>
       </w:pPr>
       <w:r>
@@ -1183,22 +1125,18 @@
           <w:b/>
           <w:bCs/>
           <w:color w:val="FF0000"/>
-          <w:sz w:val="28"/>
-          <w:szCs w:val="28"/>
-        </w:rPr>
-        <w:t xml:space="preserve">Examples: </w:t>
+        </w:rPr>
+        <w:tab/>
+        <w:t>Mohamed: Send friend request service, create app engine application</w:t>
       </w:r>
     </w:p>
     <w:p>
       <w:pPr>
         <w:pStyle w:val="ListParagraph"/>
-        <w:ind w:firstLine="720"/>
         <w:rPr>
           <w:b/>
           <w:bCs/>
           <w:color w:val="FF0000"/>
-          <w:sz w:val="28"/>
-          <w:szCs w:val="28"/>
         </w:rPr>
       </w:pPr>
       <w:r>
@@ -1206,129 +1144,38 @@
           <w:b/>
           <w:bCs/>
           <w:color w:val="FF0000"/>
-          <w:sz w:val="28"/>
-          <w:szCs w:val="28"/>
-        </w:rPr>
-        <w:t>20120001-MohamedSamir-</w:t>
+        </w:rPr>
+        <w:tab/>
+        <w:t xml:space="preserve">Ahmed:  Android frontend login activity, Understand </w:t>
       </w:r>
+      <w:proofErr w:type="spellStart"/>
       <w:r>
         <w:rPr>
           <w:b/>
           <w:bCs/>
           <w:color w:val="FF0000"/>
-          <w:sz w:val="28"/>
-          <w:szCs w:val="28"/>
-        </w:rPr>
-        <w:t xml:space="preserve"> </w:t>
+        </w:rPr>
+        <w:t>AsyncTask</w:t>
       </w:r>
+      <w:proofErr w:type="spellEnd"/>
       <w:r>
         <w:rPr>
           <w:b/>
           <w:bCs/>
           <w:color w:val="FF0000"/>
-          <w:sz w:val="28"/>
-          <w:szCs w:val="28"/>
-        </w:rPr>
-        <w:t>ScrumMeeting</w:t>
-      </w:r>
-      <w:r>
-        <w:rPr>
-          <w:b/>
-          <w:bCs/>
-          <w:color w:val="FF0000"/>
-          <w:sz w:val="28"/>
-          <w:szCs w:val="28"/>
-        </w:rPr>
-        <w:t>.docx</w:t>
+        </w:rPr>
+        <w:t xml:space="preserve"> in android</w:t>
       </w:r>
     </w:p>
     <w:p>
       <w:pPr>
-        <w:pStyle w:val="ListParagraph"/>
-        <w:rPr>
-          <w:b/>
-          <w:bCs/>
-          <w:color w:val="FF0000"/>
-          <w:sz w:val="28"/>
-          <w:szCs w:val="28"/>
-        </w:rPr>
-      </w:pPr>
+        <w:pStyle w:val="Heading1"/>
+      </w:pPr>
+      <w:bookmarkStart w:id="2" w:name="_Toc507250133"/>
       <w:r>
-        <w:rPr>
-          <w:b/>
-          <w:bCs/>
-          <w:color w:val="FF0000"/>
-          <w:sz w:val="28"/>
-          <w:szCs w:val="28"/>
-        </w:rPr>
-        <w:tab/>
+        <w:t>What will be done today</w:t>
       </w:r>
-    </w:p>
-    <w:p>
-      <w:pPr>
-        <w:pStyle w:val="ListParagraph"/>
-        <w:ind w:firstLine="720"/>
-        <w:rPr>
-          <w:b/>
-          <w:bCs/>
-          <w:color w:val="FF0000"/>
-          <w:sz w:val="28"/>
-          <w:szCs w:val="28"/>
-        </w:rPr>
-      </w:pPr>
-      <w:r>
-        <w:rPr>
-          <w:b/>
-          <w:bCs/>
-          <w:color w:val="FF0000"/>
-          <w:sz w:val="28"/>
-          <w:szCs w:val="28"/>
-        </w:rPr>
-        <w:t>20120001-OmarKhaled-</w:t>
-      </w:r>
-      <w:r>
-        <w:rPr>
-          <w:b/>
-          <w:bCs/>
-          <w:color w:val="FF0000"/>
-          <w:sz w:val="28"/>
-          <w:szCs w:val="28"/>
-        </w:rPr>
-        <w:t xml:space="preserve"> </w:t>
-      </w:r>
-      <w:r>
-        <w:rPr>
-          <w:b/>
-          <w:bCs/>
-          <w:color w:val="FF0000"/>
-          <w:sz w:val="28"/>
-          <w:szCs w:val="28"/>
-        </w:rPr>
-        <w:t>ScrumMeeting</w:t>
-      </w:r>
-      <w:r>
-        <w:rPr>
-          <w:b/>
-          <w:bCs/>
-          <w:color w:val="FF0000"/>
-          <w:sz w:val="28"/>
-          <w:szCs w:val="28"/>
-        </w:rPr>
-        <w:t>.docx</w:t>
-      </w:r>
-    </w:p>
-    <w:p>
-      <w:pPr>
-        <w:pStyle w:val="ListParagraph"/>
-        <w:ind w:firstLine="720"/>
-        <w:rPr>
-          <w:b/>
-          <w:bCs/>
-          <w:color w:val="FF0000"/>
-          <w:sz w:val="28"/>
-          <w:szCs w:val="28"/>
-        </w:rPr>
-      </w:pPr>
+      <w:bookmarkEnd w:id="2"/>
     </w:p>
     <w:p>
       <w:pPr>
@@ -1337,47 +1184,119 @@
           <w:ilvl w:val="0"/>
           <w:numId w:val="1"/>
         </w:numPr>
-        <w:rPr>
-          <w:b/>
-          <w:bCs/>
-          <w:color w:val="C00000"/>
-        </w:rPr>
       </w:pPr>
       <w:r>
         <w:rPr>
           <w:b/>
           <w:bCs/>
-          <w:color w:val="C00000"/>
-        </w:rPr>
-        <w:t>Remove the following notes and any red notes</w:t>
-      </w:r>
-      <w:r>
-        <w:rPr>
-          <w:b/>
-          <w:bCs/>
-          <w:highlight w:val="red"/>
-        </w:rPr>
-        <w:t xml:space="preserve"> </w:t>
+          <w:color w:val="FF0000"/>
+          <w:lang w:bidi="ar-EG"/>
+        </w:rPr>
+        <w:t>In this section you should state what will be done by each member today</w:t>
       </w:r>
     </w:p>
     <w:p>
       <w:pPr>
-        <w:rPr>
-          <w:b/>
-          <w:bCs/>
-          <w:color w:val="C00000"/>
+        <w:pStyle w:val="ListParagraph"/>
+        <w:rPr>
+          <w:b/>
+          <w:bCs/>
+          <w:color w:val="FF0000"/>
+          <w:lang w:bidi="ar-EG"/>
         </w:rPr>
       </w:pPr>
     </w:p>
     <w:p>
       <w:pPr>
+        <w:pStyle w:val="ListParagraph"/>
+        <w:rPr>
+          <w:b/>
+          <w:bCs/>
+          <w:color w:val="FF0000"/>
+          <w:lang w:bidi="ar-EG"/>
+        </w:rPr>
+      </w:pPr>
+      <w:r>
+        <w:rPr>
+          <w:b/>
+          <w:bCs/>
+          <w:color w:val="FF0000"/>
+          <w:lang w:bidi="ar-EG"/>
+        </w:rPr>
+        <w:t>Example:</w:t>
+      </w:r>
+    </w:p>
+    <w:p>
+      <w:pPr>
+        <w:pStyle w:val="ListParagraph"/>
+        <w:rPr>
+          <w:b/>
+          <w:bCs/>
+          <w:color w:val="FF0000"/>
+          <w:lang w:bidi="ar-EG"/>
+        </w:rPr>
+      </w:pPr>
+      <w:r>
+        <w:rPr>
+          <w:b/>
+          <w:bCs/>
+          <w:color w:val="FF0000"/>
+          <w:lang w:bidi="ar-EG"/>
+        </w:rPr>
+        <w:tab/>
+        <w:t>Mohamed: Deploy services on app engine</w:t>
+      </w:r>
+    </w:p>
+    <w:p>
+      <w:pPr>
+        <w:pStyle w:val="ListParagraph"/>
+        <w:rPr>
+          <w:b/>
+          <w:bCs/>
+          <w:color w:val="FF0000"/>
+          <w:lang w:bidi="ar-EG"/>
+        </w:rPr>
+      </w:pPr>
+      <w:r>
+        <w:rPr>
+          <w:b/>
+          <w:bCs/>
+          <w:color w:val="FF0000"/>
+          <w:lang w:bidi="ar-EG"/>
+        </w:rPr>
+        <w:tab/>
+        <w:t>Ibrahim: Finish and test android frontend</w:t>
+      </w:r>
+    </w:p>
+    <w:p>
+      <w:pPr>
+        <w:pStyle w:val="ListParagraph"/>
+        <w:rPr>
+          <w:b/>
+          <w:bCs/>
+          <w:color w:val="FF0000"/>
+          <w:lang w:bidi="ar-EG"/>
+        </w:rPr>
+      </w:pPr>
+      <w:r>
+        <w:rPr>
+          <w:b/>
+          <w:bCs/>
+          <w:color w:val="FF0000"/>
+          <w:lang w:bidi="ar-EG"/>
+        </w:rPr>
+        <w:tab/>
+      </w:r>
+    </w:p>
+    <w:p>
+      <w:pPr>
         <w:pStyle w:val="Heading1"/>
       </w:pPr>
-      <w:bookmarkStart w:id="1" w:name="_Toc507250132"/>
+      <w:bookmarkStart w:id="3" w:name="_Toc507250134"/>
       <w:r>
-        <w:t>Done requirements</w:t>
+        <w:t>Current obstacles</w:t>
       </w:r>
-      <w:bookmarkEnd w:id="1"/>
+      <w:bookmarkEnd w:id="3"/>
     </w:p>
     <w:p>
       <w:pPr>
@@ -1393,241 +1312,6 @@
           <w:bCs/>
           <w:color w:val="FF0000"/>
         </w:rPr>
-        <w:t>In this section you should state the contribution from each team to achieve spring goal, in other words what's done by each team member till now</w:t>
-      </w:r>
-    </w:p>
-    <w:p>
-      <w:pPr>
-        <w:pStyle w:val="ListParagraph"/>
-        <w:rPr>
-          <w:b/>
-          <w:bCs/>
-          <w:color w:val="FF0000"/>
-        </w:rPr>
-      </w:pPr>
-    </w:p>
-    <w:p>
-      <w:pPr>
-        <w:pStyle w:val="ListParagraph"/>
-        <w:rPr>
-          <w:b/>
-          <w:bCs/>
-          <w:color w:val="FF0000"/>
-        </w:rPr>
-      </w:pPr>
-      <w:r>
-        <w:rPr>
-          <w:b/>
-          <w:bCs/>
-          <w:color w:val="FF0000"/>
-        </w:rPr>
-        <w:t>Example:</w:t>
-      </w:r>
-    </w:p>
-    <w:p>
-      <w:pPr>
-        <w:pStyle w:val="ListParagraph"/>
-        <w:rPr>
-          <w:b/>
-          <w:bCs/>
-          <w:color w:val="FF0000"/>
-        </w:rPr>
-      </w:pPr>
-      <w:r>
-        <w:rPr>
-          <w:b/>
-          <w:bCs/>
-          <w:color w:val="FF0000"/>
-        </w:rPr>
-        <w:tab/>
-        <w:t>Mohamed: Send friend request service, create app engine application</w:t>
-      </w:r>
-    </w:p>
-    <w:p>
-      <w:pPr>
-        <w:pStyle w:val="ListParagraph"/>
-        <w:rPr>
-          <w:b/>
-          <w:bCs/>
-          <w:color w:val="FF0000"/>
-        </w:rPr>
-      </w:pPr>
-      <w:r>
-        <w:rPr>
-          <w:b/>
-          <w:bCs/>
-          <w:color w:val="FF0000"/>
-        </w:rPr>
-        <w:tab/>
-        <w:t xml:space="preserve">Ahmed:  Android frontend login activity, Understand </w:t>
-      </w:r>
-      <w:proofErr w:type="spellStart"/>
-      <w:r>
-        <w:rPr>
-          <w:b/>
-          <w:bCs/>
-          <w:color w:val="FF0000"/>
-        </w:rPr>
-        <w:t>AsyncTask</w:t>
-      </w:r>
-      <w:proofErr w:type="spellEnd"/>
-      <w:r>
-        <w:rPr>
-          <w:b/>
-          <w:bCs/>
-          <w:color w:val="FF0000"/>
-        </w:rPr>
-        <w:t xml:space="preserve"> in android</w:t>
-      </w:r>
-    </w:p>
-    <w:p>
-      <w:pPr>
-        <w:pStyle w:val="Heading1"/>
-      </w:pPr>
-      <w:bookmarkStart w:id="2" w:name="_Toc507250133"/>
-      <w:r>
-        <w:t>What will be done today</w:t>
-      </w:r>
-      <w:bookmarkStart w:id="3" w:name="_GoBack"/>
-      <w:bookmarkEnd w:id="2"/>
-      <w:bookmarkEnd w:id="3"/>
-    </w:p>
-    <w:p>
-      <w:pPr>
-        <w:pStyle w:val="ListParagraph"/>
-        <w:numPr>
-          <w:ilvl w:val="0"/>
-          <w:numId w:val="1"/>
-        </w:numPr>
-      </w:pPr>
-      <w:r>
-        <w:rPr>
-          <w:b/>
-          <w:bCs/>
-          <w:color w:val="FF0000"/>
-          <w:lang w:bidi="ar-EG"/>
-        </w:rPr>
-        <w:lastRenderedPageBreak/>
-        <w:t>In this section you should state what will be done by each member today</w:t>
-      </w:r>
-    </w:p>
-    <w:p>
-      <w:pPr>
-        <w:pStyle w:val="ListParagraph"/>
-        <w:rPr>
-          <w:b/>
-          <w:bCs/>
-          <w:color w:val="FF0000"/>
-          <w:lang w:bidi="ar-EG"/>
-        </w:rPr>
-      </w:pPr>
-    </w:p>
-    <w:p>
-      <w:pPr>
-        <w:pStyle w:val="ListParagraph"/>
-        <w:rPr>
-          <w:b/>
-          <w:bCs/>
-          <w:color w:val="FF0000"/>
-          <w:lang w:bidi="ar-EG"/>
-        </w:rPr>
-      </w:pPr>
-      <w:r>
-        <w:rPr>
-          <w:b/>
-          <w:bCs/>
-          <w:color w:val="FF0000"/>
-          <w:lang w:bidi="ar-EG"/>
-        </w:rPr>
-        <w:t>Example:</w:t>
-      </w:r>
-    </w:p>
-    <w:p>
-      <w:pPr>
-        <w:pStyle w:val="ListParagraph"/>
-        <w:rPr>
-          <w:b/>
-          <w:bCs/>
-          <w:color w:val="FF0000"/>
-          <w:lang w:bidi="ar-EG"/>
-        </w:rPr>
-      </w:pPr>
-      <w:r>
-        <w:rPr>
-          <w:b/>
-          <w:bCs/>
-          <w:color w:val="FF0000"/>
-          <w:lang w:bidi="ar-EG"/>
-        </w:rPr>
-        <w:tab/>
-        <w:t>Mohamed: Deploy services on app engine</w:t>
-      </w:r>
-    </w:p>
-    <w:p>
-      <w:pPr>
-        <w:pStyle w:val="ListParagraph"/>
-        <w:rPr>
-          <w:b/>
-          <w:bCs/>
-          <w:color w:val="FF0000"/>
-          <w:lang w:bidi="ar-EG"/>
-        </w:rPr>
-      </w:pPr>
-      <w:r>
-        <w:rPr>
-          <w:b/>
-          <w:bCs/>
-          <w:color w:val="FF0000"/>
-          <w:lang w:bidi="ar-EG"/>
-        </w:rPr>
-        <w:tab/>
-        <w:t>Ibrahim: Finish and test android frontend</w:t>
-      </w:r>
-    </w:p>
-    <w:p>
-      <w:pPr>
-        <w:pStyle w:val="ListParagraph"/>
-        <w:rPr>
-          <w:b/>
-          <w:bCs/>
-          <w:color w:val="FF0000"/>
-          <w:lang w:bidi="ar-EG"/>
-        </w:rPr>
-      </w:pPr>
-      <w:r>
-        <w:rPr>
-          <w:b/>
-          <w:bCs/>
-          <w:color w:val="FF0000"/>
-          <w:lang w:bidi="ar-EG"/>
-        </w:rPr>
-        <w:tab/>
-      </w:r>
-    </w:p>
-    <w:p>
-      <w:pPr>
-        <w:pStyle w:val="Heading1"/>
-      </w:pPr>
-      <w:bookmarkStart w:id="4" w:name="_Toc507250134"/>
-      <w:r>
-        <w:t>Current obstacles</w:t>
-      </w:r>
-      <w:bookmarkEnd w:id="4"/>
-    </w:p>
-    <w:p>
-      <w:pPr>
-        <w:pStyle w:val="ListParagraph"/>
-        <w:numPr>
-          <w:ilvl w:val="0"/>
-          <w:numId w:val="1"/>
-        </w:numPr>
-      </w:pPr>
-      <w:r>
-        <w:rPr>
-          <w:b/>
-          <w:bCs/>
-          <w:color w:val="FF0000"/>
-        </w:rPr>
         <w:t>In this section you should provide current obstacles that preventing team from the spring goal</w:t>
       </w:r>
     </w:p>
@@ -1716,95 +1400,15 @@
       <w:pPr>
         <w:pStyle w:val="Heading1"/>
       </w:pPr>
-      <w:bookmarkStart w:id="5" w:name="_Toc507250135"/>
+      <w:bookmarkStart w:id="4" w:name="_Toc507250135"/>
       <w:r>
         <w:t>Current Trello workspace</w:t>
       </w:r>
-      <w:bookmarkEnd w:id="5"/>
+      <w:bookmarkEnd w:id="4"/>
     </w:p>
     <w:p>
       <w:pPr>
         <w:pStyle w:val="ListParagraph"/>
-        <w:numPr>
-          <w:ilvl w:val="0"/>
-          <w:numId w:val="2"/>
-        </w:numPr>
-        <w:rPr>
-          <w:b/>
-          <w:bCs/>
-          <w:color w:val="FF0000"/>
-        </w:rPr>
-      </w:pPr>
-      <w:r>
-        <w:rPr>
-          <w:b/>
-          <w:bCs/>
-          <w:color w:val="FF0000"/>
-        </w:rPr>
-        <w:t xml:space="preserve">Provide screen shot for your </w:t>
-      </w:r>
-      <w:proofErr w:type="spellStart"/>
-      <w:r>
-        <w:rPr>
-          <w:b/>
-          <w:bCs/>
-          <w:color w:val="FF0000"/>
-        </w:rPr>
-        <w:t>trello</w:t>
-      </w:r>
-      <w:proofErr w:type="spellEnd"/>
-      <w:r>
-        <w:rPr>
-          <w:b/>
-          <w:bCs/>
-          <w:color w:val="FF0000"/>
-        </w:rPr>
-        <w:t xml:space="preserve"> workspace</w:t>
-      </w:r>
-    </w:p>
-    <w:p>
-      <w:pPr>
-        <w:pStyle w:val="ListParagraph"/>
-        <w:numPr>
-          <w:ilvl w:val="0"/>
-          <w:numId w:val="2"/>
-        </w:numPr>
-        <w:rPr>
-          <w:b/>
-          <w:bCs/>
-          <w:color w:val="FF0000"/>
-        </w:rPr>
-      </w:pPr>
-      <w:r>
-        <w:rPr>
-          <w:b/>
-          <w:bCs/>
-          <w:color w:val="FF0000"/>
-        </w:rPr>
-        <w:t>Your screenshot should show product backlog (current requirements) and role of each members</w:t>
-      </w:r>
-    </w:p>
-    <w:p>
-      <w:pPr>
-        <w:pStyle w:val="ListParagraph"/>
-        <w:rPr>
-          <w:b/>
-          <w:bCs/>
-          <w:color w:val="FF0000"/>
-        </w:rPr>
-      </w:pPr>
-      <w:r>
-        <w:rPr>
-          <w:b/>
-          <w:bCs/>
-          <w:color w:val="FF0000"/>
-        </w:rPr>
-        <w:t>Example:</w:t>
-      </w:r>
-    </w:p>
-    <w:p>
-      <w:pPr>
-        <w:pStyle w:val="ListParagraph"/>
         <w:rPr>
           <w:b/>
           <w:bCs/>
@@ -1819,10 +1423,10 @@
           <w:color w:val="FF0000"/>
         </w:rPr>
         <w:drawing>
-          <wp:inline distT="0" distB="0" distL="0" distR="0" wp14:anchorId="70162244" wp14:editId="1C2D85F6">
-            <wp:extent cx="6124575" cy="2505075"/>
+          <wp:inline distT="0" distB="0" distL="0" distR="0" wp14:anchorId="0B1F07D0" wp14:editId="384C5725">
+            <wp:extent cx="6126480" cy="3444240"/>
             <wp:effectExtent l="0" t="0" r="0" b="0"/>
-            <wp:docPr id="1" name="Picture 1"/>
+            <wp:docPr id="5" name="Picture 5"/>
             <wp:cNvGraphicFramePr>
               <a:graphicFrameLocks xmlns:a="http://schemas.openxmlformats.org/drawingml/2006/main" noChangeAspect="1"/>
             </wp:cNvGraphicFramePr>
@@ -1830,10 +1434,8 @@
               <a:graphicData uri="http://schemas.openxmlformats.org/drawingml/2006/picture">
                 <pic:pic xmlns:pic="http://schemas.openxmlformats.org/drawingml/2006/picture">
                   <pic:nvPicPr>
-                    <pic:cNvPr id="0" name="Picture 1"/>
-                    <pic:cNvPicPr>
-                      <a:picLocks noChangeAspect="1" noChangeArrowheads="1"/>
-                    </pic:cNvPicPr>
+                    <pic:cNvPr id="5" name="trello_1.png"/>
+                    <pic:cNvPicPr/>
                   </pic:nvPicPr>
                   <pic:blipFill>
                     <a:blip r:embed="rId10">
@@ -1843,23 +1445,18 @@
                         </a:ext>
                       </a:extLst>
                     </a:blip>
-                    <a:srcRect/>
                     <a:stretch>
                       <a:fillRect/>
                     </a:stretch>
                   </pic:blipFill>
-                  <pic:spPr bwMode="auto">
+                  <pic:spPr>
                     <a:xfrm>
                       <a:off x="0" y="0"/>
-                      <a:ext cx="6124575" cy="2505075"/>
+                      <a:ext cx="6126480" cy="3444240"/>
                     </a:xfrm>
                     <a:prstGeom prst="rect">
                       <a:avLst/>
                     </a:prstGeom>
-                    <a:noFill/>
-                    <a:ln>
-                      <a:noFill/>
-                    </a:ln>
                   </pic:spPr>
                 </pic:pic>
               </a:graphicData>
@@ -1885,11 +1482,61 @@
           <w:b/>
           <w:bCs/>
           <w:color w:val="FF0000"/>
-          <w:sz w:val="24"/>
-          <w:szCs w:val="24"/>
         </w:rPr>
       </w:pPr>
       <w:r>
+        <w:rPr>
+          <w:b/>
+          <w:bCs/>
+          <w:noProof/>
+          <w:color w:val="FF0000"/>
+        </w:rPr>
+        <w:drawing>
+          <wp:inline distT="0" distB="0" distL="0" distR="0" wp14:anchorId="78288AF3" wp14:editId="742EDA85">
+            <wp:extent cx="6126480" cy="3444240"/>
+            <wp:effectExtent l="0" t="0" r="0" b="0"/>
+            <wp:docPr id="6" name="Picture 6"/>
+            <wp:cNvGraphicFramePr>
+              <a:graphicFrameLocks xmlns:a="http://schemas.openxmlformats.org/drawingml/2006/main" noChangeAspect="1"/>
+            </wp:cNvGraphicFramePr>
+            <a:graphic xmlns:a="http://schemas.openxmlformats.org/drawingml/2006/main">
+              <a:graphicData uri="http://schemas.openxmlformats.org/drawingml/2006/picture">
+                <pic:pic xmlns:pic="http://schemas.openxmlformats.org/drawingml/2006/picture">
+                  <pic:nvPicPr>
+                    <pic:cNvPr id="6" name="trello_2.png"/>
+                    <pic:cNvPicPr/>
+                  </pic:nvPicPr>
+                  <pic:blipFill>
+                    <a:blip r:embed="rId11">
+                      <a:extLst>
+                        <a:ext uri="{28A0092B-C50C-407E-A947-70E740481C1C}">
+                          <a14:useLocalDpi xmlns:a14="http://schemas.microsoft.com/office/drawing/2010/main" val="0"/>
+                        </a:ext>
+                      </a:extLst>
+                    </a:blip>
+                    <a:stretch>
+                      <a:fillRect/>
+                    </a:stretch>
+                  </pic:blipFill>
+                  <pic:spPr>
+                    <a:xfrm>
+                      <a:off x="0" y="0"/>
+                      <a:ext cx="6126480" cy="3444240"/>
+                    </a:xfrm>
+                    <a:prstGeom prst="rect">
+                      <a:avLst/>
+                    </a:prstGeom>
+                  </pic:spPr>
+                </pic:pic>
+              </a:graphicData>
+            </a:graphic>
+          </wp:inline>
+        </w:drawing>
+      </w:r>
+    </w:p>
+    <w:p>
+      <w:pPr>
+        <w:pStyle w:val="ListParagraph"/>
         <w:rPr>
           <w:b/>
           <w:bCs/>
@@ -1897,14 +1544,22 @@
           <w:sz w:val="24"/>
           <w:szCs w:val="24"/>
         </w:rPr>
-        <w:lastRenderedPageBreak/>
+      </w:pPr>
+      <w:r>
+        <w:rPr>
+          <w:b/>
+          <w:bCs/>
+          <w:color w:val="FF0000"/>
+          <w:sz w:val="24"/>
+          <w:szCs w:val="24"/>
+        </w:rPr>
         <w:t>Note black boxes which state who is responsible for each requirement</w:t>
       </w:r>
     </w:p>
     <w:p/>
     <w:sectPr>
-      <w:headerReference w:type="default" r:id="rId11"/>
-      <w:footerReference w:type="default" r:id="rId12"/>
+      <w:headerReference w:type="default" r:id="rId12"/>
+      <w:footerReference w:type="default" r:id="rId13"/>
       <w:pgSz w:w="12240" w:h="15840"/>
       <w:pgMar w:top="1152" w:right="1296" w:bottom="1008" w:left="1296" w:header="720" w:footer="720" w:gutter="0"/>
       <w:cols w:space="720"/>
@@ -2828,7 +2483,7 @@
       </w:pPr>
     </w:pPrDefault>
   </w:docDefaults>
-  <w:latentStyles w:defLockedState="0" w:defUIPriority="99" w:defSemiHidden="0" w:defUnhideWhenUsed="0" w:defQFormat="0" w:count="375">
+  <w:latentStyles w:defLockedState="0" w:defUIPriority="99" w:defSemiHidden="0" w:defUnhideWhenUsed="0" w:defQFormat="0" w:count="376">
     <w:lsdException w:name="Normal" w:uiPriority="0" w:qFormat="1"/>
     <w:lsdException w:name="heading 1" w:uiPriority="9" w:qFormat="1"/>
     <w:lsdException w:name="heading 2" w:semiHidden="1" w:uiPriority="9" w:unhideWhenUsed="1" w:qFormat="1"/>
@@ -3204,6 +2859,7 @@
     <w:lsdException w:name="Smart Hyperlink" w:semiHidden="1" w:unhideWhenUsed="1"/>
     <w:lsdException w:name="Hashtag" w:semiHidden="1" w:unhideWhenUsed="1"/>
     <w:lsdException w:name="Unresolved Mention" w:semiHidden="1" w:unhideWhenUsed="1"/>
+    <w:lsdException w:name="Smart Link" w:semiHidden="1" w:unhideWhenUsed="1"/>
   </w:latentStyles>
   <w:style w:type="paragraph" w:default="1" w:styleId="Normal">
     <w:name w:val="Normal"/>
@@ -4537,7 +4193,7 @@
 </file>
 
 <file path=customXml/itemProps1.xml><?xml version="1.0" encoding="utf-8"?>
-<ds:datastoreItem xmlns:ds="http://schemas.openxmlformats.org/officeDocument/2006/customXml" ds:itemID="{4EC84755-FE18-4CF2-B72C-945132DE7B22}">
+<ds:datastoreItem xmlns:ds="http://schemas.openxmlformats.org/officeDocument/2006/customXml" ds:itemID="{2BF68C94-E762-4097-BAE4-C181FBBF3040}">
   <ds:schemaRefs>
     <ds:schemaRef ds:uri="http://schemas.openxmlformats.org/officeDocument/2006/bibliography"/>
   </ds:schemaRefs>

</xml_diff>

<commit_message>
updating scrum and sds files
</commit_message>
<xml_diff>
--- a/SWE_project/20170043-Eng Mahmoud Hadad- ScrumMeeting.docx.docx
+++ b/SWE_project/20170043-Eng Mahmoud Hadad- ScrumMeeting.docx.docx
@@ -796,6 +796,7 @@
           <w:docPartUnique/>
         </w:docPartObj>
       </w:sdtPr>
+      <w:sdtEndPr/>
       <w:sdtContent>
         <w:p>
           <w:pPr>
@@ -1335,6 +1336,30 @@
           <w:lang w:bidi="ar-EG"/>
         </w:rPr>
         <w:t>1/4 : implementing code and functions</w:t>
+      </w:r>
+    </w:p>
+    <w:p>
+      <w:pPr>
+        <w:pStyle w:val="ListParagraph"/>
+        <w:numPr>
+          <w:ilvl w:val="0"/>
+          <w:numId w:val="5"/>
+        </w:numPr>
+        <w:rPr>
+          <w:b/>
+          <w:bCs/>
+          <w:color w:val="000000" w:themeColor="text1"/>
+          <w:lang w:bidi="ar-EG"/>
+        </w:rPr>
+      </w:pPr>
+      <w:r>
+        <w:rPr>
+          <w:b/>
+          <w:bCs/>
+          <w:color w:val="000000" w:themeColor="text1"/>
+          <w:lang w:bidi="ar-EG"/>
+        </w:rPr>
+        <w:t>2/4 : completing implementation and running fuctions</w:t>
       </w:r>
     </w:p>
     <w:p>
@@ -1775,12 +1800,39 @@
       </w:r>
     </w:p>
     <w:p>
+      <w:r>
+        <w:pict w14:anchorId="3D06DA37">
+          <v:shapetype id="_x0000_t75" coordsize="21600,21600" o:spt="75" o:preferrelative="t" path="m@4@5l@4@11@9@11@9@5xe" filled="f" stroked="f">
+            <v:stroke joinstyle="miter"/>
+            <v:formulas>
+              <v:f eqn="if lineDrawn pixelLineWidth 0"/>
+              <v:f eqn="sum @0 1 0"/>
+              <v:f eqn="sum 0 0 @1"/>
+              <v:f eqn="prod @2 1 2"/>
+              <v:f eqn="prod @3 21600 pixelWidth"/>
+              <v:f eqn="prod @3 21600 pixelHeight"/>
+              <v:f eqn="sum @0 0 1"/>
+              <v:f eqn="prod @6 1 2"/>
+              <v:f eqn="prod @7 21600 pixelWidth"/>
+              <v:f eqn="sum @8 21600 0"/>
+              <v:f eqn="prod @7 21600 pixelHeight"/>
+              <v:f eqn="sum @10 21600 0"/>
+            </v:formulas>
+            <v:path o:extrusionok="f" gradientshapeok="t" o:connecttype="rect"/>
+            <o:lock v:ext="edit" aspectratio="t"/>
+          </v:shapetype>
+          <v:shape id="_x0000_i1025" type="#_x0000_t75" style="width:480pt;height:270pt">
+            <v:imagedata r:id="rId19" o:title="WhatsApp Image 2020-04-03 at 12.29.05 AM"/>
+          </v:shape>
+        </w:pict>
+      </w:r>
       <w:bookmarkStart w:id="4" w:name="_GoBack"/>
       <w:bookmarkEnd w:id="4"/>
     </w:p>
+    <w:p/>
     <w:sectPr>
-      <w:headerReference w:type="default" r:id="rId19"/>
-      <w:footerReference w:type="default" r:id="rId20"/>
+      <w:headerReference w:type="default" r:id="rId20"/>
+      <w:footerReference w:type="default" r:id="rId21"/>
       <w:pgSz w:w="12240" w:h="15840"/>
       <w:pgMar w:top="1152" w:right="1296" w:bottom="1008" w:left="1296" w:header="720" w:footer="720" w:gutter="0"/>
       <w:cols w:space="720"/>
@@ -1945,7 +1997,7 @@
               <w:rPr>
                 <w:noProof/>
               </w:rPr>
-              <w:t>3</w:t>
+              <w:t>4</w:t>
             </w:r>
             <w:r>
               <w:rPr>
@@ -2663,15 +2715,6 @@
   </w:num>
   <w:num w:numId="5">
     <w:abstractNumId w:val="3"/>
-    <w:lvlOverride w:ilvl="0"/>
-    <w:lvlOverride w:ilvl="1"/>
-    <w:lvlOverride w:ilvl="2"/>
-    <w:lvlOverride w:ilvl="3"/>
-    <w:lvlOverride w:ilvl="4"/>
-    <w:lvlOverride w:ilvl="5"/>
-    <w:lvlOverride w:ilvl="6"/>
-    <w:lvlOverride w:ilvl="7"/>
-    <w:lvlOverride w:ilvl="8"/>
   </w:num>
   <w:numIdMacAtCleanup w:val="4"/>
 </w:numbering>
@@ -4399,7 +4442,7 @@
 </file>
 
 <file path=customXml/itemProps1.xml><?xml version="1.0" encoding="utf-8"?>
-<ds:datastoreItem xmlns:ds="http://schemas.openxmlformats.org/officeDocument/2006/customXml" ds:itemID="{77838470-6ED8-4486-A08B-62CC4D073397}">
+<ds:datastoreItem xmlns:ds="http://schemas.openxmlformats.org/officeDocument/2006/customXml" ds:itemID="{8A05F9AE-EF30-45D2-968A-5A54262975FE}">
   <ds:schemaRefs>
     <ds:schemaRef ds:uri="http://schemas.openxmlformats.org/officeDocument/2006/bibliography"/>
   </ds:schemaRefs>

</xml_diff>